<commit_message>
Updated Roslyn compilers and test doc has been updated with extra tasks
</commit_message>
<xml_diff>
--- a/TechTest.docx
+++ b/TechTest.docx
@@ -1,6 +1,6 @@
 
 <file path=word/document.xml><?xml version="1.0" encoding="utf-8"?>
-<w:document xmlns:wpc="http://schemas.microsoft.com/office/word/2010/wordprocessingCanvas" xmlns:cx="http://schemas.microsoft.com/office/drawing/2014/chartex" xmlns:cx1="http://schemas.microsoft.com/office/drawing/2015/9/8/chartex" xmlns:cx2="http://schemas.microsoft.com/office/drawing/2015/10/21/chartex" xmlns:cx3="http://schemas.microsoft.com/office/drawing/2016/5/9/chartex" xmlns:cx4="http://schemas.microsoft.com/office/drawing/2016/5/10/chartex" xmlns:cx5="http://schemas.microsoft.com/office/drawing/2016/5/11/chartex" xmlns:cx6="http://schemas.microsoft.com/office/drawing/2016/5/12/chartex" xmlns:cx7="http://schemas.microsoft.com/office/drawing/2016/5/13/chartex" xmlns:cx8="http://schemas.microsoft.com/office/drawing/2016/5/14/chartex" xmlns:mc="http://schemas.openxmlformats.org/markup-compatibility/2006" xmlns:aink="http://schemas.microsoft.com/office/drawing/2016/ink" xmlns:am3d="http://schemas.microsoft.com/office/drawing/2017/model3d" xmlns:o="urn:schemas-microsoft-com:office:office" xmlns:r="http://schemas.openxmlformats.org/officeDocument/2006/relationships" xmlns:m="http://schemas.openxmlformats.org/officeDocument/2006/math" xmlns:v="urn:schemas-microsoft-com:vml" xmlns:wp14="http://schemas.microsoft.com/office/word/2010/wordprocessingDrawing" xmlns:wp="http://schemas.openxmlformats.org/drawingml/2006/wordprocessingDrawing" xmlns:w10="urn:schemas-microsoft-com:office:word" xmlns:w="http://schemas.openxmlformats.org/wordprocessingml/2006/main" xmlns:w14="http://schemas.microsoft.com/office/word/2010/wordml" xmlns:w15="http://schemas.microsoft.com/office/word/2012/wordml" xmlns:w16cid="http://schemas.microsoft.com/office/word/2016/wordml/cid" xmlns:w16se="http://schemas.microsoft.com/office/word/2015/wordml/symex" xmlns:wpg="http://schemas.microsoft.com/office/word/2010/wordprocessingGroup" xmlns:wpi="http://schemas.microsoft.com/office/word/2010/wordprocessingInk" xmlns:wne="http://schemas.microsoft.com/office/word/2006/wordml" xmlns:wps="http://schemas.microsoft.com/office/word/2010/wordprocessingShape" mc:Ignorable="w14 w15 w16se w16cid wp14">
+<w:document xmlns:wpc="http://schemas.microsoft.com/office/word/2010/wordprocessingCanvas" xmlns:cx="http://schemas.microsoft.com/office/drawing/2014/chartex" xmlns:cx1="http://schemas.microsoft.com/office/drawing/2015/9/8/chartex" xmlns:cx2="http://schemas.microsoft.com/office/drawing/2015/10/21/chartex" xmlns:cx3="http://schemas.microsoft.com/office/drawing/2016/5/9/chartex" xmlns:cx4="http://schemas.microsoft.com/office/drawing/2016/5/10/chartex" xmlns:cx5="http://schemas.microsoft.com/office/drawing/2016/5/11/chartex" xmlns:cx6="http://schemas.microsoft.com/office/drawing/2016/5/12/chartex" xmlns:cx7="http://schemas.microsoft.com/office/drawing/2016/5/13/chartex" xmlns:cx8="http://schemas.microsoft.com/office/drawing/2016/5/14/chartex" xmlns:mc="http://schemas.openxmlformats.org/markup-compatibility/2006" xmlns:aink="http://schemas.microsoft.com/office/drawing/2016/ink" xmlns:am3d="http://schemas.microsoft.com/office/drawing/2017/model3d" xmlns:o="urn:schemas-microsoft-com:office:office" xmlns:r="http://schemas.openxmlformats.org/officeDocument/2006/relationships" xmlns:m="http://schemas.openxmlformats.org/officeDocument/2006/math" xmlns:v="urn:schemas-microsoft-com:vml" xmlns:wp14="http://schemas.microsoft.com/office/word/2010/wordprocessingDrawing" xmlns:wp="http://schemas.openxmlformats.org/drawingml/2006/wordprocessingDrawing" xmlns:w10="urn:schemas-microsoft-com:office:word" xmlns:w="http://schemas.openxmlformats.org/wordprocessingml/2006/main" xmlns:w14="http://schemas.microsoft.com/office/word/2010/wordml" xmlns:w15="http://schemas.microsoft.com/office/word/2012/wordml" xmlns:w16cex="http://schemas.microsoft.com/office/word/2018/wordml/cex" xmlns:w16cid="http://schemas.microsoft.com/office/word/2016/wordml/cid" xmlns:w16="http://schemas.microsoft.com/office/word/2018/wordml" xmlns:w16se="http://schemas.microsoft.com/office/word/2015/wordml/symex" xmlns:wpg="http://schemas.microsoft.com/office/word/2010/wordprocessingGroup" xmlns:wpi="http://schemas.microsoft.com/office/word/2010/wordprocessingInk" xmlns:wne="http://schemas.microsoft.com/office/word/2006/wordml" xmlns:wps="http://schemas.microsoft.com/office/word/2010/wordprocessingShape" mc:Ignorable="w14 w15 w16se w16cid w16 w16cex wp14">
   <w:body>
     <w:p>
       <w:pPr>
@@ -11,8 +11,6 @@
           <w:szCs w:val="28"/>
         </w:rPr>
       </w:pPr>
-      <w:bookmarkStart w:id="0" w:name="_GoBack"/>
-      <w:bookmarkEnd w:id="0"/>
       <w:r>
         <w:rPr>
           <w:b/>
@@ -33,25 +31,29 @@
         <w:t xml:space="preserve">MVC website </w:t>
       </w:r>
       <w:r>
-        <w:t>build in Visual Studio 2017</w:t>
-      </w:r>
-      <w:r>
-        <w:t xml:space="preserve">. If you do not have </w:t>
-      </w:r>
-      <w:r>
-        <w:t>it,</w:t>
-      </w:r>
-      <w:r>
-        <w:t xml:space="preserve"> you can downl</w:t>
-      </w:r>
-      <w:r>
-        <w:t>oad Visual Studio Community 2017</w:t>
-      </w:r>
-      <w:r>
-        <w:t xml:space="preserve"> for free from</w:t>
-      </w:r>
-      <w:r>
-        <w:t>:</w:t>
+        <w:t>build in Visual Studio</w:t>
+      </w:r>
+      <w:r>
+        <w:t>.</w:t>
+      </w:r>
+    </w:p>
+    <w:p>
+      <w:pPr>
+        <w:pStyle w:val="NoSpacing"/>
+      </w:pPr>
+      <w:r>
+        <w:t xml:space="preserve">If you do not have Visual Studio, you can download Community Edition for free from: </w:t>
+      </w:r>
+      <w:hyperlink r:id="rId7" w:history="1">
+        <w:r>
+          <w:rPr>
+            <w:rStyle w:val="Hyperlink"/>
+          </w:rPr>
+          <w:t>https://visualstudio.microsoft.com/downloads</w:t>
+        </w:r>
+      </w:hyperlink>
+      <w:r>
+        <w:t xml:space="preserve"> </w:t>
       </w:r>
     </w:p>
     <w:p>
@@ -76,12 +78,6 @@
       </w:r>
       <w:r>
         <w:fldChar w:fldCharType="separate"/>
-      </w:r>
-      <w:r>
-        <w:rPr>
-          <w:rStyle w:val="Hyperlink"/>
-        </w:rPr>
-        <w:t>https://www.visualstudio.com/downloads/</w:t>
       </w:r>
     </w:p>
     <w:p>
@@ -110,8 +106,78 @@
         <w:t>Please complete as many of the</w:t>
       </w:r>
       <w:r>
-        <w:t xml:space="preserve"> steps outlined below.</w:t>
-      </w:r>
+        <w:t xml:space="preserve"> steps outlined below</w:t>
+      </w:r>
+      <w:r>
+        <w:t>.</w:t>
+      </w:r>
+    </w:p>
+    <w:p>
+      <w:r>
+        <w:t xml:space="preserve">The project is split into 3 levels of difficulty </w:t>
+      </w:r>
+    </w:p>
+    <w:p>
+      <w:pPr>
+        <w:pStyle w:val="ListParagraph"/>
+        <w:numPr>
+          <w:ilvl w:val="0"/>
+          <w:numId w:val="8"/>
+        </w:numPr>
+      </w:pPr>
+      <w:r>
+        <w:rPr>
+          <w:b/>
+          <w:bCs/>
+        </w:rPr>
+        <w:t>Standard</w:t>
+      </w:r>
+      <w:r>
+        <w:t xml:space="preserve"> – Functionality that is common when working as a web developer</w:t>
+      </w:r>
+    </w:p>
+    <w:p>
+      <w:pPr>
+        <w:pStyle w:val="ListParagraph"/>
+        <w:numPr>
+          <w:ilvl w:val="0"/>
+          <w:numId w:val="8"/>
+        </w:numPr>
+      </w:pPr>
+      <w:r>
+        <w:rPr>
+          <w:b/>
+          <w:bCs/>
+        </w:rPr>
+        <w:t>Advanced</w:t>
+      </w:r>
+      <w:r>
+        <w:t xml:space="preserve"> – slightly more technical tasks and problem solving</w:t>
+      </w:r>
+    </w:p>
+    <w:p>
+      <w:pPr>
+        <w:pStyle w:val="ListParagraph"/>
+        <w:numPr>
+          <w:ilvl w:val="0"/>
+          <w:numId w:val="8"/>
+        </w:numPr>
+      </w:pPr>
+      <w:r>
+        <w:rPr>
+          <w:b/>
+          <w:bCs/>
+        </w:rPr>
+        <w:t>Expert</w:t>
+      </w:r>
+      <w:r>
+        <w:t xml:space="preserve"> – tasks with a higher level of problem solving and architecture needed</w:t>
+      </w:r>
+    </w:p>
+    <w:p>
+      <w:pPr>
+        <w:pStyle w:val="ListParagraph"/>
+      </w:pPr>
     </w:p>
     <w:p>
       <w:pPr>
@@ -122,7 +188,13 @@
         </w:numPr>
       </w:pPr>
       <w:r>
-        <w:t xml:space="preserve">Standard Functionality - </w:t>
+        <w:t xml:space="preserve">Standard </w:t>
+      </w:r>
+      <w:r>
+        <w:t>–</w:t>
+      </w:r>
+      <w:r>
+        <w:t xml:space="preserve"> </w:t>
       </w:r>
       <w:r>
         <w:t>Filters</w:t>
@@ -175,15 +247,7 @@
         <w:t>Only</w:t>
       </w:r>
       <w:r>
-        <w:t xml:space="preserve"> – This will show only users where their ‘</w:t>
-      </w:r>
-      <w:proofErr w:type="spellStart"/>
-      <w:r>
-        <w:t>IsActive</w:t>
-      </w:r>
-      <w:proofErr w:type="spellEnd"/>
-      <w:r>
-        <w:t>’ property is set to ‘True’</w:t>
+        <w:t xml:space="preserve"> – This will show only users where their ‘IsActive’ property is set to ‘True’</w:t>
       </w:r>
     </w:p>
     <w:p>
@@ -204,15 +268,7 @@
         <w:t xml:space="preserve">– </w:t>
       </w:r>
       <w:r>
-        <w:t>This will show only users where their ‘</w:t>
-      </w:r>
-      <w:proofErr w:type="spellStart"/>
-      <w:r>
-        <w:t>IsActive</w:t>
-      </w:r>
-      <w:proofErr w:type="spellEnd"/>
-      <w:r>
-        <w:t>’ property is set to ‘False</w:t>
+        <w:t>This will show only users where their ‘IsActive’ property is set to ‘False</w:t>
       </w:r>
     </w:p>
     <w:p>
@@ -224,7 +280,13 @@
         </w:numPr>
       </w:pPr>
       <w:r>
-        <w:t xml:space="preserve">Standard Functionality -  </w:t>
+        <w:t xml:space="preserve">Standard </w:t>
+      </w:r>
+      <w:r>
+        <w:t>–</w:t>
+      </w:r>
+      <w:r>
+        <w:t xml:space="preserve"> </w:t>
       </w:r>
       <w:r>
         <w:t xml:space="preserve">User </w:t>
@@ -238,18 +300,13 @@
     </w:p>
     <w:p>
       <w:r>
-        <w:t>I would like you to add a new property to the ‘User’ class in the system called ‘</w:t>
-      </w:r>
-      <w:proofErr w:type="spellStart"/>
-      <w:r>
-        <w:t>DateOfBir</w:t>
-      </w:r>
-      <w:r>
-        <w:t>th</w:t>
-      </w:r>
-      <w:proofErr w:type="spellEnd"/>
-      <w:r>
-        <w:t>’ which is</w:t>
+        <w:t>A</w:t>
+      </w:r>
+      <w:r>
+        <w:t>dd a new property to the ‘User’ class in the system called ‘DateOfBir</w:t>
+      </w:r>
+      <w:r>
+        <w:t>th’ which is</w:t>
       </w:r>
       <w:r>
         <w:t xml:space="preserve"> </w:t>
@@ -267,7 +324,7 @@
         </w:numPr>
       </w:pPr>
       <w:r>
-        <w:t xml:space="preserve">Standard Functionality - </w:t>
+        <w:t xml:space="preserve">Standard - </w:t>
       </w:r>
       <w:r>
         <w:t>Actions Section</w:t>
@@ -275,10 +332,22 @@
     </w:p>
     <w:p>
       <w:r>
-        <w:t>I would l like you to creat</w:t>
-      </w:r>
-      <w:r>
-        <w:t>e the code and windows for the following actions</w:t>
+        <w:t>C</w:t>
+      </w:r>
+      <w:r>
+        <w:t>reat</w:t>
+      </w:r>
+      <w:r>
+        <w:t xml:space="preserve">e the code and </w:t>
+      </w:r>
+      <w:r>
+        <w:t>UI</w:t>
+      </w:r>
+      <w:r>
+        <w:t xml:space="preserve"> flows</w:t>
+      </w:r>
+      <w:r>
+        <w:t xml:space="preserve"> for the following actions</w:t>
       </w:r>
     </w:p>
     <w:p>
@@ -421,12 +490,21 @@
         </w:numPr>
       </w:pPr>
       <w:r>
-        <w:t>Advanced Functionality - Data Logging</w:t>
-      </w:r>
-    </w:p>
-    <w:p>
-      <w:r>
-        <w:t xml:space="preserve">I would like you to extend the system to capture log information regarding primary actions performed on each user in </w:t>
+        <w:t xml:space="preserve">Advanced </w:t>
+      </w:r>
+      <w:r>
+        <w:t>–</w:t>
+      </w:r>
+      <w:r>
+        <w:t xml:space="preserve"> Data Logging</w:t>
+      </w:r>
+    </w:p>
+    <w:p>
+      <w:r>
+        <w:t>E</w:t>
+      </w:r>
+      <w:r>
+        <w:t xml:space="preserve">xtend the system to capture log information regarding primary actions performed on each user in </w:t>
       </w:r>
       <w:r>
         <w:t>the app.</w:t>
@@ -434,7 +512,7 @@
     </w:p>
     <w:p>
       <w:r>
-        <w:t xml:space="preserve">On the “View” screen I would like to see a log of all actions that have </w:t>
+        <w:t xml:space="preserve">On the “View” screen like to see a log of all actions that have </w:t>
       </w:r>
       <w:r>
         <w:t>been performed against that user</w:t>
@@ -461,6 +539,147 @@
       </w:r>
       <w:r>
         <w:t>. that leads to a log view screen containing all the data about that log entry.</w:t>
+      </w:r>
+    </w:p>
+    <w:p>
+      <w:pPr>
+        <w:pStyle w:val="Heading3"/>
+        <w:numPr>
+          <w:ilvl w:val="0"/>
+          <w:numId w:val="4"/>
+        </w:numPr>
+      </w:pPr>
+      <w:r>
+        <w:t>Expert</w:t>
+      </w:r>
+      <w:r>
+        <w:t xml:space="preserve"> </w:t>
+      </w:r>
+      <w:r>
+        <w:t>– ORM</w:t>
+      </w:r>
+    </w:p>
+    <w:p>
+      <w:r>
+        <w:t>Swop out the</w:t>
+      </w:r>
+      <w:r>
+        <w:t xml:space="preserve"> data layer’s</w:t>
+      </w:r>
+      <w:r>
+        <w:t xml:space="preserve"> rudimentary implementation of an Object Relational Mapper (ORM) and implement an industry standard ORM.</w:t>
+      </w:r>
+    </w:p>
+    <w:p>
+      <w:r>
+        <w:t xml:space="preserve">An example of </w:t>
+      </w:r>
+      <w:r>
+        <w:t>ORM’s</w:t>
+      </w:r>
+      <w:r>
+        <w:t xml:space="preserve"> </w:t>
+      </w:r>
+      <w:r>
+        <w:t>are</w:t>
+      </w:r>
+    </w:p>
+    <w:p>
+      <w:pPr>
+        <w:pStyle w:val="ListParagraph"/>
+        <w:numPr>
+          <w:ilvl w:val="0"/>
+          <w:numId w:val="7"/>
+        </w:numPr>
+      </w:pPr>
+      <w:r>
+        <w:lastRenderedPageBreak/>
+        <w:t>Entity Framework</w:t>
+      </w:r>
+      <w:r>
+        <w:t xml:space="preserve"> </w:t>
+      </w:r>
+    </w:p>
+    <w:p>
+      <w:pPr>
+        <w:pStyle w:val="ListParagraph"/>
+        <w:numPr>
+          <w:ilvl w:val="0"/>
+          <w:numId w:val="7"/>
+        </w:numPr>
+      </w:pPr>
+      <w:r>
+        <w:t xml:space="preserve">Dapper </w:t>
+      </w:r>
+    </w:p>
+    <w:p>
+      <w:pPr>
+        <w:pStyle w:val="ListParagraph"/>
+        <w:numPr>
+          <w:ilvl w:val="0"/>
+          <w:numId w:val="7"/>
+        </w:numPr>
+      </w:pPr>
+      <w:r>
+        <w:t>NHibernate</w:t>
+      </w:r>
+    </w:p>
+    <w:p>
+      <w:r>
+        <w:rPr>
+          <w:i/>
+          <w:iCs/>
+          <w:u w:val="single"/>
+        </w:rPr>
+        <w:t>Hint:</w:t>
+      </w:r>
+      <w:r>
+        <w:t xml:space="preserve"> </w:t>
+      </w:r>
+      <w:r>
+        <w:t>l</w:t>
+      </w:r>
+      <w:r>
+        <w:t xml:space="preserve">ook at replacing the </w:t>
+      </w:r>
+      <w:r>
+        <w:rPr>
+          <w:i/>
+          <w:iCs/>
+        </w:rPr>
+        <w:t>DataContext</w:t>
+      </w:r>
+      <w:r>
+        <w:t xml:space="preserve"> and</w:t>
+      </w:r>
+      <w:r>
+        <w:t xml:space="preserve"> the</w:t>
+      </w:r>
+      <w:r>
+        <w:t xml:space="preserve"> internals of the methods o</w:t>
+      </w:r>
+      <w:r>
+        <w:t>f</w:t>
+      </w:r>
+      <w:r>
+        <w:t xml:space="preserve"> the </w:t>
+      </w:r>
+      <w:r>
+        <w:rPr>
+          <w:i/>
+          <w:iCs/>
+        </w:rPr>
+        <w:t>Data</w:t>
+      </w:r>
+      <w:r>
+        <w:rPr>
+          <w:i/>
+          <w:iCs/>
+        </w:rPr>
+        <w:t>Access</w:t>
+      </w:r>
+      <w:r>
+        <w:t>.</w:t>
       </w:r>
     </w:p>
     <w:p/>
@@ -508,7 +727,13 @@
     </w:p>
     <w:p>
       <w:r>
-        <w:t>There is no actual database in this project, instead I have created</w:t>
+        <w:t xml:space="preserve">There is no actual database in this project, instead </w:t>
+      </w:r>
+      <w:r>
+        <w:t>we</w:t>
+      </w:r>
+      <w:r>
+        <w:t xml:space="preserve"> have created</w:t>
       </w:r>
       <w:r>
         <w:t xml:space="preserve"> a mock stora</w:t>
@@ -523,11 +748,17 @@
         <w:t xml:space="preserve"> </w:t>
       </w:r>
       <w:r>
-        <w:t>After closing the program, the changes to the data will not be saved as the data is only persisted in memory while the app is running and will reset to original data after starting again.</w:t>
+        <w:t xml:space="preserve">After closing the program, the changes to the data will not be saved as the data is only persisted in memory while the app is running and will reset to original </w:t>
+      </w:r>
+      <w:r>
+        <w:t>state</w:t>
+      </w:r>
+      <w:r>
+        <w:t xml:space="preserve"> after starting again.</w:t>
       </w:r>
     </w:p>
     <w:sectPr>
-      <w:footerReference w:type="default" r:id="rId7"/>
+      <w:footerReference w:type="default" r:id="rId8"/>
       <w:pgSz w:w="11906" w:h="16838"/>
       <w:pgMar w:top="1440" w:right="1440" w:bottom="1440" w:left="1440" w:header="708" w:footer="708" w:gutter="0"/>
       <w:cols w:space="708"/>
@@ -538,7 +769,7 @@
 </file>
 
 <file path=word/endnotes.xml><?xml version="1.0" encoding="utf-8"?>
-<w:endnotes xmlns:wpc="http://schemas.microsoft.com/office/word/2010/wordprocessingCanvas" xmlns:cx="http://schemas.microsoft.com/office/drawing/2014/chartex" xmlns:cx1="http://schemas.microsoft.com/office/drawing/2015/9/8/chartex" xmlns:cx2="http://schemas.microsoft.com/office/drawing/2015/10/21/chartex" xmlns:cx3="http://schemas.microsoft.com/office/drawing/2016/5/9/chartex" xmlns:cx4="http://schemas.microsoft.com/office/drawing/2016/5/10/chartex" xmlns:cx5="http://schemas.microsoft.com/office/drawing/2016/5/11/chartex" xmlns:cx6="http://schemas.microsoft.com/office/drawing/2016/5/12/chartex" xmlns:cx7="http://schemas.microsoft.com/office/drawing/2016/5/13/chartex" xmlns:cx8="http://schemas.microsoft.com/office/drawing/2016/5/14/chartex" xmlns:mc="http://schemas.openxmlformats.org/markup-compatibility/2006" xmlns:aink="http://schemas.microsoft.com/office/drawing/2016/ink" xmlns:am3d="http://schemas.microsoft.com/office/drawing/2017/model3d" xmlns:o="urn:schemas-microsoft-com:office:office" xmlns:r="http://schemas.openxmlformats.org/officeDocument/2006/relationships" xmlns:m="http://schemas.openxmlformats.org/officeDocument/2006/math" xmlns:v="urn:schemas-microsoft-com:vml" xmlns:wp14="http://schemas.microsoft.com/office/word/2010/wordprocessingDrawing" xmlns:wp="http://schemas.openxmlformats.org/drawingml/2006/wordprocessingDrawing" xmlns:w10="urn:schemas-microsoft-com:office:word" xmlns:w="http://schemas.openxmlformats.org/wordprocessingml/2006/main" xmlns:w14="http://schemas.microsoft.com/office/word/2010/wordml" xmlns:w15="http://schemas.microsoft.com/office/word/2012/wordml" xmlns:w16cid="http://schemas.microsoft.com/office/word/2016/wordml/cid" xmlns:w16se="http://schemas.microsoft.com/office/word/2015/wordml/symex" xmlns:wpg="http://schemas.microsoft.com/office/word/2010/wordprocessingGroup" xmlns:wpi="http://schemas.microsoft.com/office/word/2010/wordprocessingInk" xmlns:wne="http://schemas.microsoft.com/office/word/2006/wordml" xmlns:wps="http://schemas.microsoft.com/office/word/2010/wordprocessingShape" mc:Ignorable="w14 w15 w16se w16cid wp14">
+<w:endnotes xmlns:wpc="http://schemas.microsoft.com/office/word/2010/wordprocessingCanvas" xmlns:cx="http://schemas.microsoft.com/office/drawing/2014/chartex" xmlns:cx1="http://schemas.microsoft.com/office/drawing/2015/9/8/chartex" xmlns:cx2="http://schemas.microsoft.com/office/drawing/2015/10/21/chartex" xmlns:cx3="http://schemas.microsoft.com/office/drawing/2016/5/9/chartex" xmlns:cx4="http://schemas.microsoft.com/office/drawing/2016/5/10/chartex" xmlns:cx5="http://schemas.microsoft.com/office/drawing/2016/5/11/chartex" xmlns:cx6="http://schemas.microsoft.com/office/drawing/2016/5/12/chartex" xmlns:cx7="http://schemas.microsoft.com/office/drawing/2016/5/13/chartex" xmlns:cx8="http://schemas.microsoft.com/office/drawing/2016/5/14/chartex" xmlns:mc="http://schemas.openxmlformats.org/markup-compatibility/2006" xmlns:aink="http://schemas.microsoft.com/office/drawing/2016/ink" xmlns:am3d="http://schemas.microsoft.com/office/drawing/2017/model3d" xmlns:o="urn:schemas-microsoft-com:office:office" xmlns:r="http://schemas.openxmlformats.org/officeDocument/2006/relationships" xmlns:m="http://schemas.openxmlformats.org/officeDocument/2006/math" xmlns:v="urn:schemas-microsoft-com:vml" xmlns:wp14="http://schemas.microsoft.com/office/word/2010/wordprocessingDrawing" xmlns:wp="http://schemas.openxmlformats.org/drawingml/2006/wordprocessingDrawing" xmlns:w10="urn:schemas-microsoft-com:office:word" xmlns:w="http://schemas.openxmlformats.org/wordprocessingml/2006/main" xmlns:w14="http://schemas.microsoft.com/office/word/2010/wordml" xmlns:w15="http://schemas.microsoft.com/office/word/2012/wordml" xmlns:w16cex="http://schemas.microsoft.com/office/word/2018/wordml/cex" xmlns:w16cid="http://schemas.microsoft.com/office/word/2016/wordml/cid" xmlns:w16="http://schemas.microsoft.com/office/word/2018/wordml" xmlns:w16se="http://schemas.microsoft.com/office/word/2015/wordml/symex" xmlns:wpg="http://schemas.microsoft.com/office/word/2010/wordprocessingGroup" xmlns:wpi="http://schemas.microsoft.com/office/word/2010/wordprocessingInk" xmlns:wne="http://schemas.microsoft.com/office/word/2006/wordml" xmlns:wps="http://schemas.microsoft.com/office/word/2010/wordprocessingShape" mc:Ignorable="w14 w15 w16se w16cid w16 w16cex wp14">
   <w:endnote w:type="separator" w:id="-1">
     <w:p>
       <w:pPr>
@@ -563,7 +794,7 @@
 </file>
 
 <file path=word/footer1.xml><?xml version="1.0" encoding="utf-8"?>
-<w:ftr xmlns:wpc="http://schemas.microsoft.com/office/word/2010/wordprocessingCanvas" xmlns:cx="http://schemas.microsoft.com/office/drawing/2014/chartex" xmlns:cx1="http://schemas.microsoft.com/office/drawing/2015/9/8/chartex" xmlns:cx2="http://schemas.microsoft.com/office/drawing/2015/10/21/chartex" xmlns:cx3="http://schemas.microsoft.com/office/drawing/2016/5/9/chartex" xmlns:cx4="http://schemas.microsoft.com/office/drawing/2016/5/10/chartex" xmlns:cx5="http://schemas.microsoft.com/office/drawing/2016/5/11/chartex" xmlns:cx6="http://schemas.microsoft.com/office/drawing/2016/5/12/chartex" xmlns:cx7="http://schemas.microsoft.com/office/drawing/2016/5/13/chartex" xmlns:cx8="http://schemas.microsoft.com/office/drawing/2016/5/14/chartex" xmlns:mc="http://schemas.openxmlformats.org/markup-compatibility/2006" xmlns:aink="http://schemas.microsoft.com/office/drawing/2016/ink" xmlns:am3d="http://schemas.microsoft.com/office/drawing/2017/model3d" xmlns:o="urn:schemas-microsoft-com:office:office" xmlns:r="http://schemas.openxmlformats.org/officeDocument/2006/relationships" xmlns:m="http://schemas.openxmlformats.org/officeDocument/2006/math" xmlns:v="urn:schemas-microsoft-com:vml" xmlns:wp14="http://schemas.microsoft.com/office/word/2010/wordprocessingDrawing" xmlns:wp="http://schemas.openxmlformats.org/drawingml/2006/wordprocessingDrawing" xmlns:w10="urn:schemas-microsoft-com:office:word" xmlns:w="http://schemas.openxmlformats.org/wordprocessingml/2006/main" xmlns:w14="http://schemas.microsoft.com/office/word/2010/wordml" xmlns:w15="http://schemas.microsoft.com/office/word/2012/wordml" xmlns:w16cid="http://schemas.microsoft.com/office/word/2016/wordml/cid" xmlns:w16se="http://schemas.microsoft.com/office/word/2015/wordml/symex" xmlns:wpg="http://schemas.microsoft.com/office/word/2010/wordprocessingGroup" xmlns:wpi="http://schemas.microsoft.com/office/word/2010/wordprocessingInk" xmlns:wne="http://schemas.microsoft.com/office/word/2006/wordml" xmlns:wps="http://schemas.microsoft.com/office/word/2010/wordprocessingShape" mc:Ignorable="w14 w15 w16se w16cid wp14">
+<w:ftr xmlns:wpc="http://schemas.microsoft.com/office/word/2010/wordprocessingCanvas" xmlns:cx="http://schemas.microsoft.com/office/drawing/2014/chartex" xmlns:cx1="http://schemas.microsoft.com/office/drawing/2015/9/8/chartex" xmlns:cx2="http://schemas.microsoft.com/office/drawing/2015/10/21/chartex" xmlns:cx3="http://schemas.microsoft.com/office/drawing/2016/5/9/chartex" xmlns:cx4="http://schemas.microsoft.com/office/drawing/2016/5/10/chartex" xmlns:cx5="http://schemas.microsoft.com/office/drawing/2016/5/11/chartex" xmlns:cx6="http://schemas.microsoft.com/office/drawing/2016/5/12/chartex" xmlns:cx7="http://schemas.microsoft.com/office/drawing/2016/5/13/chartex" xmlns:cx8="http://schemas.microsoft.com/office/drawing/2016/5/14/chartex" xmlns:mc="http://schemas.openxmlformats.org/markup-compatibility/2006" xmlns:aink="http://schemas.microsoft.com/office/drawing/2016/ink" xmlns:am3d="http://schemas.microsoft.com/office/drawing/2017/model3d" xmlns:o="urn:schemas-microsoft-com:office:office" xmlns:r="http://schemas.openxmlformats.org/officeDocument/2006/relationships" xmlns:m="http://schemas.openxmlformats.org/officeDocument/2006/math" xmlns:v="urn:schemas-microsoft-com:vml" xmlns:wp14="http://schemas.microsoft.com/office/word/2010/wordprocessingDrawing" xmlns:wp="http://schemas.openxmlformats.org/drawingml/2006/wordprocessingDrawing" xmlns:w10="urn:schemas-microsoft-com:office:word" xmlns:w="http://schemas.openxmlformats.org/wordprocessingml/2006/main" xmlns:w14="http://schemas.microsoft.com/office/word/2010/wordml" xmlns:w15="http://schemas.microsoft.com/office/word/2012/wordml" xmlns:w16cex="http://schemas.microsoft.com/office/word/2018/wordml/cex" xmlns:w16cid="http://schemas.microsoft.com/office/word/2016/wordml/cid" xmlns:w16="http://schemas.microsoft.com/office/word/2018/wordml" xmlns:w16se="http://schemas.microsoft.com/office/word/2015/wordml/symex" xmlns:wpg="http://schemas.microsoft.com/office/word/2010/wordprocessingGroup" xmlns:wpi="http://schemas.microsoft.com/office/word/2010/wordprocessingInk" xmlns:wne="http://schemas.microsoft.com/office/word/2006/wordml" xmlns:wps="http://schemas.microsoft.com/office/word/2010/wordprocessingShape" mc:Ignorable="w14 w15 w16se w16cid w16 w16cex wp14">
   <w:sdt>
     <w:sdtPr>
       <w:id w:val="-1835055649"/>
@@ -693,7 +924,7 @@
 </file>
 
 <file path=word/footnotes.xml><?xml version="1.0" encoding="utf-8"?>
-<w:footnotes xmlns:wpc="http://schemas.microsoft.com/office/word/2010/wordprocessingCanvas" xmlns:cx="http://schemas.microsoft.com/office/drawing/2014/chartex" xmlns:cx1="http://schemas.microsoft.com/office/drawing/2015/9/8/chartex" xmlns:cx2="http://schemas.microsoft.com/office/drawing/2015/10/21/chartex" xmlns:cx3="http://schemas.microsoft.com/office/drawing/2016/5/9/chartex" xmlns:cx4="http://schemas.microsoft.com/office/drawing/2016/5/10/chartex" xmlns:cx5="http://schemas.microsoft.com/office/drawing/2016/5/11/chartex" xmlns:cx6="http://schemas.microsoft.com/office/drawing/2016/5/12/chartex" xmlns:cx7="http://schemas.microsoft.com/office/drawing/2016/5/13/chartex" xmlns:cx8="http://schemas.microsoft.com/office/drawing/2016/5/14/chartex" xmlns:mc="http://schemas.openxmlformats.org/markup-compatibility/2006" xmlns:aink="http://schemas.microsoft.com/office/drawing/2016/ink" xmlns:am3d="http://schemas.microsoft.com/office/drawing/2017/model3d" xmlns:o="urn:schemas-microsoft-com:office:office" xmlns:r="http://schemas.openxmlformats.org/officeDocument/2006/relationships" xmlns:m="http://schemas.openxmlformats.org/officeDocument/2006/math" xmlns:v="urn:schemas-microsoft-com:vml" xmlns:wp14="http://schemas.microsoft.com/office/word/2010/wordprocessingDrawing" xmlns:wp="http://schemas.openxmlformats.org/drawingml/2006/wordprocessingDrawing" xmlns:w10="urn:schemas-microsoft-com:office:word" xmlns:w="http://schemas.openxmlformats.org/wordprocessingml/2006/main" xmlns:w14="http://schemas.microsoft.com/office/word/2010/wordml" xmlns:w15="http://schemas.microsoft.com/office/word/2012/wordml" xmlns:w16cid="http://schemas.microsoft.com/office/word/2016/wordml/cid" xmlns:w16se="http://schemas.microsoft.com/office/word/2015/wordml/symex" xmlns:wpg="http://schemas.microsoft.com/office/word/2010/wordprocessingGroup" xmlns:wpi="http://schemas.microsoft.com/office/word/2010/wordprocessingInk" xmlns:wne="http://schemas.microsoft.com/office/word/2006/wordml" xmlns:wps="http://schemas.microsoft.com/office/word/2010/wordprocessingShape" mc:Ignorable="w14 w15 w16se w16cid wp14">
+<w:footnotes xmlns:wpc="http://schemas.microsoft.com/office/word/2010/wordprocessingCanvas" xmlns:cx="http://schemas.microsoft.com/office/drawing/2014/chartex" xmlns:cx1="http://schemas.microsoft.com/office/drawing/2015/9/8/chartex" xmlns:cx2="http://schemas.microsoft.com/office/drawing/2015/10/21/chartex" xmlns:cx3="http://schemas.microsoft.com/office/drawing/2016/5/9/chartex" xmlns:cx4="http://schemas.microsoft.com/office/drawing/2016/5/10/chartex" xmlns:cx5="http://schemas.microsoft.com/office/drawing/2016/5/11/chartex" xmlns:cx6="http://schemas.microsoft.com/office/drawing/2016/5/12/chartex" xmlns:cx7="http://schemas.microsoft.com/office/drawing/2016/5/13/chartex" xmlns:cx8="http://schemas.microsoft.com/office/drawing/2016/5/14/chartex" xmlns:mc="http://schemas.openxmlformats.org/markup-compatibility/2006" xmlns:aink="http://schemas.microsoft.com/office/drawing/2016/ink" xmlns:am3d="http://schemas.microsoft.com/office/drawing/2017/model3d" xmlns:o="urn:schemas-microsoft-com:office:office" xmlns:r="http://schemas.openxmlformats.org/officeDocument/2006/relationships" xmlns:m="http://schemas.openxmlformats.org/officeDocument/2006/math" xmlns:v="urn:schemas-microsoft-com:vml" xmlns:wp14="http://schemas.microsoft.com/office/word/2010/wordprocessingDrawing" xmlns:wp="http://schemas.openxmlformats.org/drawingml/2006/wordprocessingDrawing" xmlns:w10="urn:schemas-microsoft-com:office:word" xmlns:w="http://schemas.openxmlformats.org/wordprocessingml/2006/main" xmlns:w14="http://schemas.microsoft.com/office/word/2010/wordml" xmlns:w15="http://schemas.microsoft.com/office/word/2012/wordml" xmlns:w16cex="http://schemas.microsoft.com/office/word/2018/wordml/cex" xmlns:w16cid="http://schemas.microsoft.com/office/word/2016/wordml/cid" xmlns:w16="http://schemas.microsoft.com/office/word/2018/wordml" xmlns:w16se="http://schemas.microsoft.com/office/word/2015/wordml/symex" xmlns:wpg="http://schemas.microsoft.com/office/word/2010/wordprocessingGroup" xmlns:wpi="http://schemas.microsoft.com/office/word/2010/wordprocessingInk" xmlns:wne="http://schemas.microsoft.com/office/word/2006/wordml" xmlns:wps="http://schemas.microsoft.com/office/word/2010/wordprocessingShape" mc:Ignorable="w14 w15 w16se w16cid w16 w16cex wp14">
   <w:footnote w:type="separator" w:id="-1">
     <w:p>
       <w:pPr>
@@ -718,7 +949,7 @@
 </file>
 
 <file path=word/numbering.xml><?xml version="1.0" encoding="utf-8"?>
-<w:numbering xmlns:wpc="http://schemas.microsoft.com/office/word/2010/wordprocessingCanvas" xmlns:cx="http://schemas.microsoft.com/office/drawing/2014/chartex" xmlns:cx1="http://schemas.microsoft.com/office/drawing/2015/9/8/chartex" xmlns:cx2="http://schemas.microsoft.com/office/drawing/2015/10/21/chartex" xmlns:cx3="http://schemas.microsoft.com/office/drawing/2016/5/9/chartex" xmlns:cx4="http://schemas.microsoft.com/office/drawing/2016/5/10/chartex" xmlns:cx5="http://schemas.microsoft.com/office/drawing/2016/5/11/chartex" xmlns:cx6="http://schemas.microsoft.com/office/drawing/2016/5/12/chartex" xmlns:cx7="http://schemas.microsoft.com/office/drawing/2016/5/13/chartex" xmlns:cx8="http://schemas.microsoft.com/office/drawing/2016/5/14/chartex" xmlns:mc="http://schemas.openxmlformats.org/markup-compatibility/2006" xmlns:aink="http://schemas.microsoft.com/office/drawing/2016/ink" xmlns:am3d="http://schemas.microsoft.com/office/drawing/2017/model3d" xmlns:o="urn:schemas-microsoft-com:office:office" xmlns:r="http://schemas.openxmlformats.org/officeDocument/2006/relationships" xmlns:m="http://schemas.openxmlformats.org/officeDocument/2006/math" xmlns:v="urn:schemas-microsoft-com:vml" xmlns:wp14="http://schemas.microsoft.com/office/word/2010/wordprocessingDrawing" xmlns:wp="http://schemas.openxmlformats.org/drawingml/2006/wordprocessingDrawing" xmlns:w10="urn:schemas-microsoft-com:office:word" xmlns:w="http://schemas.openxmlformats.org/wordprocessingml/2006/main" xmlns:w14="http://schemas.microsoft.com/office/word/2010/wordml" xmlns:w15="http://schemas.microsoft.com/office/word/2012/wordml" xmlns:w16cid="http://schemas.microsoft.com/office/word/2016/wordml/cid" xmlns:w16se="http://schemas.microsoft.com/office/word/2015/wordml/symex" xmlns:wpg="http://schemas.microsoft.com/office/word/2010/wordprocessingGroup" xmlns:wpi="http://schemas.microsoft.com/office/word/2010/wordprocessingInk" xmlns:wne="http://schemas.microsoft.com/office/word/2006/wordml" xmlns:wps="http://schemas.microsoft.com/office/word/2010/wordprocessingShape" mc:Ignorable="w14 w15 w16se w16cid wp14">
+<w:numbering xmlns:wpc="http://schemas.microsoft.com/office/word/2010/wordprocessingCanvas" xmlns:cx="http://schemas.microsoft.com/office/drawing/2014/chartex" xmlns:cx1="http://schemas.microsoft.com/office/drawing/2015/9/8/chartex" xmlns:cx2="http://schemas.microsoft.com/office/drawing/2015/10/21/chartex" xmlns:cx3="http://schemas.microsoft.com/office/drawing/2016/5/9/chartex" xmlns:cx4="http://schemas.microsoft.com/office/drawing/2016/5/10/chartex" xmlns:cx5="http://schemas.microsoft.com/office/drawing/2016/5/11/chartex" xmlns:cx6="http://schemas.microsoft.com/office/drawing/2016/5/12/chartex" xmlns:cx7="http://schemas.microsoft.com/office/drawing/2016/5/13/chartex" xmlns:cx8="http://schemas.microsoft.com/office/drawing/2016/5/14/chartex" xmlns:mc="http://schemas.openxmlformats.org/markup-compatibility/2006" xmlns:aink="http://schemas.microsoft.com/office/drawing/2016/ink" xmlns:am3d="http://schemas.microsoft.com/office/drawing/2017/model3d" xmlns:o="urn:schemas-microsoft-com:office:office" xmlns:r="http://schemas.openxmlformats.org/officeDocument/2006/relationships" xmlns:m="http://schemas.openxmlformats.org/officeDocument/2006/math" xmlns:v="urn:schemas-microsoft-com:vml" xmlns:wp14="http://schemas.microsoft.com/office/word/2010/wordprocessingDrawing" xmlns:wp="http://schemas.openxmlformats.org/drawingml/2006/wordprocessingDrawing" xmlns:w10="urn:schemas-microsoft-com:office:word" xmlns:w="http://schemas.openxmlformats.org/wordprocessingml/2006/main" xmlns:w14="http://schemas.microsoft.com/office/word/2010/wordml" xmlns:w15="http://schemas.microsoft.com/office/word/2012/wordml" xmlns:w16cex="http://schemas.microsoft.com/office/word/2018/wordml/cex" xmlns:w16cid="http://schemas.microsoft.com/office/word/2016/wordml/cid" xmlns:w16="http://schemas.microsoft.com/office/word/2018/wordml" xmlns:w16se="http://schemas.microsoft.com/office/word/2015/wordml/symex" xmlns:wpg="http://schemas.microsoft.com/office/word/2010/wordprocessingGroup" xmlns:wpi="http://schemas.microsoft.com/office/word/2010/wordprocessingInk" xmlns:wne="http://schemas.microsoft.com/office/word/2006/wordml" xmlns:wps="http://schemas.microsoft.com/office/word/2010/wordprocessingShape" mc:Ignorable="w14 w15 w16se w16cid w16 w16cex wp14">
   <w:abstractNum w:abstractNumId="0" w15:restartNumberingAfterBreak="0">
     <w:nsid w:val="0B445659"/>
     <w:multiLevelType w:val="hybridMultilevel"/>
@@ -1258,6 +1489,119 @@
     </w:lvl>
   </w:abstractNum>
   <w:abstractNum w:abstractNumId="5" w15:restartNumberingAfterBreak="0">
+    <w:nsid w:val="5A09619B"/>
+    <w:multiLevelType w:val="hybridMultilevel"/>
+    <w:tmpl w:val="8FBE0D7A"/>
+    <w:lvl w:ilvl="0" w:tplc="08090001">
+      <w:start w:val="1"/>
+      <w:numFmt w:val="bullet"/>
+      <w:lvlText w:val=""/>
+      <w:lvlJc w:val="left"/>
+      <w:pPr>
+        <w:ind w:left="720" w:hanging="360"/>
+      </w:pPr>
+      <w:rPr>
+        <w:rFonts w:ascii="Symbol" w:hAnsi="Symbol" w:hint="default"/>
+      </w:rPr>
+    </w:lvl>
+    <w:lvl w:ilvl="1" w:tplc="08090003" w:tentative="1">
+      <w:start w:val="1"/>
+      <w:numFmt w:val="bullet"/>
+      <w:lvlText w:val="o"/>
+      <w:lvlJc w:val="left"/>
+      <w:pPr>
+        <w:ind w:left="1440" w:hanging="360"/>
+      </w:pPr>
+      <w:rPr>
+        <w:rFonts w:ascii="Courier New" w:hAnsi="Courier New" w:cs="Courier New" w:hint="default"/>
+      </w:rPr>
+    </w:lvl>
+    <w:lvl w:ilvl="2" w:tplc="08090005" w:tentative="1">
+      <w:start w:val="1"/>
+      <w:numFmt w:val="bullet"/>
+      <w:lvlText w:val=""/>
+      <w:lvlJc w:val="left"/>
+      <w:pPr>
+        <w:ind w:left="2160" w:hanging="360"/>
+      </w:pPr>
+      <w:rPr>
+        <w:rFonts w:ascii="Wingdings" w:hAnsi="Wingdings" w:hint="default"/>
+      </w:rPr>
+    </w:lvl>
+    <w:lvl w:ilvl="3" w:tplc="08090001" w:tentative="1">
+      <w:start w:val="1"/>
+      <w:numFmt w:val="bullet"/>
+      <w:lvlText w:val=""/>
+      <w:lvlJc w:val="left"/>
+      <w:pPr>
+        <w:ind w:left="2880" w:hanging="360"/>
+      </w:pPr>
+      <w:rPr>
+        <w:rFonts w:ascii="Symbol" w:hAnsi="Symbol" w:hint="default"/>
+      </w:rPr>
+    </w:lvl>
+    <w:lvl w:ilvl="4" w:tplc="08090003" w:tentative="1">
+      <w:start w:val="1"/>
+      <w:numFmt w:val="bullet"/>
+      <w:lvlText w:val="o"/>
+      <w:lvlJc w:val="left"/>
+      <w:pPr>
+        <w:ind w:left="3600" w:hanging="360"/>
+      </w:pPr>
+      <w:rPr>
+        <w:rFonts w:ascii="Courier New" w:hAnsi="Courier New" w:cs="Courier New" w:hint="default"/>
+      </w:rPr>
+    </w:lvl>
+    <w:lvl w:ilvl="5" w:tplc="08090005" w:tentative="1">
+      <w:start w:val="1"/>
+      <w:numFmt w:val="bullet"/>
+      <w:lvlText w:val=""/>
+      <w:lvlJc w:val="left"/>
+      <w:pPr>
+        <w:ind w:left="4320" w:hanging="360"/>
+      </w:pPr>
+      <w:rPr>
+        <w:rFonts w:ascii="Wingdings" w:hAnsi="Wingdings" w:hint="default"/>
+      </w:rPr>
+    </w:lvl>
+    <w:lvl w:ilvl="6" w:tplc="08090001" w:tentative="1">
+      <w:start w:val="1"/>
+      <w:numFmt w:val="bullet"/>
+      <w:lvlText w:val=""/>
+      <w:lvlJc w:val="left"/>
+      <w:pPr>
+        <w:ind w:left="5040" w:hanging="360"/>
+      </w:pPr>
+      <w:rPr>
+        <w:rFonts w:ascii="Symbol" w:hAnsi="Symbol" w:hint="default"/>
+      </w:rPr>
+    </w:lvl>
+    <w:lvl w:ilvl="7" w:tplc="08090003" w:tentative="1">
+      <w:start w:val="1"/>
+      <w:numFmt w:val="bullet"/>
+      <w:lvlText w:val="o"/>
+      <w:lvlJc w:val="left"/>
+      <w:pPr>
+        <w:ind w:left="5760" w:hanging="360"/>
+      </w:pPr>
+      <w:rPr>
+        <w:rFonts w:ascii="Courier New" w:hAnsi="Courier New" w:cs="Courier New" w:hint="default"/>
+      </w:rPr>
+    </w:lvl>
+    <w:lvl w:ilvl="8" w:tplc="08090005" w:tentative="1">
+      <w:start w:val="1"/>
+      <w:numFmt w:val="bullet"/>
+      <w:lvlText w:val=""/>
+      <w:lvlJc w:val="left"/>
+      <w:pPr>
+        <w:ind w:left="6480" w:hanging="360"/>
+      </w:pPr>
+      <w:rPr>
+        <w:rFonts w:ascii="Wingdings" w:hAnsi="Wingdings" w:hint="default"/>
+      </w:rPr>
+    </w:lvl>
+  </w:abstractNum>
+  <w:abstractNum w:abstractNumId="6" w15:restartNumberingAfterBreak="0">
     <w:nsid w:val="5F9C3D2F"/>
     <w:multiLevelType w:val="hybridMultilevel"/>
     <w:tmpl w:val="0C6CEEEC"/>
@@ -1364,6 +1708,119 @@
       <w:lvlJc w:val="left"/>
       <w:pPr>
         <w:ind w:left="6480" w:hanging="360"/>
+      </w:pPr>
+      <w:rPr>
+        <w:rFonts w:ascii="Wingdings" w:hAnsi="Wingdings" w:hint="default"/>
+      </w:rPr>
+    </w:lvl>
+  </w:abstractNum>
+  <w:abstractNum w:abstractNumId="7" w15:restartNumberingAfterBreak="0">
+    <w:nsid w:val="60684EC2"/>
+    <w:multiLevelType w:val="hybridMultilevel"/>
+    <w:tmpl w:val="7D8A8FE0"/>
+    <w:lvl w:ilvl="0" w:tplc="08090001">
+      <w:start w:val="1"/>
+      <w:numFmt w:val="bullet"/>
+      <w:lvlText w:val=""/>
+      <w:lvlJc w:val="left"/>
+      <w:pPr>
+        <w:ind w:left="768" w:hanging="360"/>
+      </w:pPr>
+      <w:rPr>
+        <w:rFonts w:ascii="Symbol" w:hAnsi="Symbol" w:hint="default"/>
+      </w:rPr>
+    </w:lvl>
+    <w:lvl w:ilvl="1" w:tplc="08090003" w:tentative="1">
+      <w:start w:val="1"/>
+      <w:numFmt w:val="bullet"/>
+      <w:lvlText w:val="o"/>
+      <w:lvlJc w:val="left"/>
+      <w:pPr>
+        <w:ind w:left="1488" w:hanging="360"/>
+      </w:pPr>
+      <w:rPr>
+        <w:rFonts w:ascii="Courier New" w:hAnsi="Courier New" w:cs="Courier New" w:hint="default"/>
+      </w:rPr>
+    </w:lvl>
+    <w:lvl w:ilvl="2" w:tplc="08090005" w:tentative="1">
+      <w:start w:val="1"/>
+      <w:numFmt w:val="bullet"/>
+      <w:lvlText w:val=""/>
+      <w:lvlJc w:val="left"/>
+      <w:pPr>
+        <w:ind w:left="2208" w:hanging="360"/>
+      </w:pPr>
+      <w:rPr>
+        <w:rFonts w:ascii="Wingdings" w:hAnsi="Wingdings" w:hint="default"/>
+      </w:rPr>
+    </w:lvl>
+    <w:lvl w:ilvl="3" w:tplc="08090001" w:tentative="1">
+      <w:start w:val="1"/>
+      <w:numFmt w:val="bullet"/>
+      <w:lvlText w:val=""/>
+      <w:lvlJc w:val="left"/>
+      <w:pPr>
+        <w:ind w:left="2928" w:hanging="360"/>
+      </w:pPr>
+      <w:rPr>
+        <w:rFonts w:ascii="Symbol" w:hAnsi="Symbol" w:hint="default"/>
+      </w:rPr>
+    </w:lvl>
+    <w:lvl w:ilvl="4" w:tplc="08090003" w:tentative="1">
+      <w:start w:val="1"/>
+      <w:numFmt w:val="bullet"/>
+      <w:lvlText w:val="o"/>
+      <w:lvlJc w:val="left"/>
+      <w:pPr>
+        <w:ind w:left="3648" w:hanging="360"/>
+      </w:pPr>
+      <w:rPr>
+        <w:rFonts w:ascii="Courier New" w:hAnsi="Courier New" w:cs="Courier New" w:hint="default"/>
+      </w:rPr>
+    </w:lvl>
+    <w:lvl w:ilvl="5" w:tplc="08090005" w:tentative="1">
+      <w:start w:val="1"/>
+      <w:numFmt w:val="bullet"/>
+      <w:lvlText w:val=""/>
+      <w:lvlJc w:val="left"/>
+      <w:pPr>
+        <w:ind w:left="4368" w:hanging="360"/>
+      </w:pPr>
+      <w:rPr>
+        <w:rFonts w:ascii="Wingdings" w:hAnsi="Wingdings" w:hint="default"/>
+      </w:rPr>
+    </w:lvl>
+    <w:lvl w:ilvl="6" w:tplc="08090001" w:tentative="1">
+      <w:start w:val="1"/>
+      <w:numFmt w:val="bullet"/>
+      <w:lvlText w:val=""/>
+      <w:lvlJc w:val="left"/>
+      <w:pPr>
+        <w:ind w:left="5088" w:hanging="360"/>
+      </w:pPr>
+      <w:rPr>
+        <w:rFonts w:ascii="Symbol" w:hAnsi="Symbol" w:hint="default"/>
+      </w:rPr>
+    </w:lvl>
+    <w:lvl w:ilvl="7" w:tplc="08090003" w:tentative="1">
+      <w:start w:val="1"/>
+      <w:numFmt w:val="bullet"/>
+      <w:lvlText w:val="o"/>
+      <w:lvlJc w:val="left"/>
+      <w:pPr>
+        <w:ind w:left="5808" w:hanging="360"/>
+      </w:pPr>
+      <w:rPr>
+        <w:rFonts w:ascii="Courier New" w:hAnsi="Courier New" w:cs="Courier New" w:hint="default"/>
+      </w:rPr>
+    </w:lvl>
+    <w:lvl w:ilvl="8" w:tplc="08090005" w:tentative="1">
+      <w:start w:val="1"/>
+      <w:numFmt w:val="bullet"/>
+      <w:lvlText w:val=""/>
+      <w:lvlJc w:val="left"/>
+      <w:pPr>
+        <w:ind w:left="6528" w:hanging="360"/>
       </w:pPr>
       <w:rPr>
         <w:rFonts w:ascii="Wingdings" w:hAnsi="Wingdings" w:hint="default"/>
@@ -1383,16 +1840,22 @@
     <w:abstractNumId w:val="2"/>
   </w:num>
   <w:num w:numId="5">
-    <w:abstractNumId w:val="5"/>
+    <w:abstractNumId w:val="6"/>
   </w:num>
   <w:num w:numId="6">
     <w:abstractNumId w:val="0"/>
+  </w:num>
+  <w:num w:numId="7">
+    <w:abstractNumId w:val="7"/>
+  </w:num>
+  <w:num w:numId="8">
+    <w:abstractNumId w:val="5"/>
   </w:num>
 </w:numbering>
 </file>
 
 <file path=word/styles.xml><?xml version="1.0" encoding="utf-8"?>
-<w:styles xmlns:mc="http://schemas.openxmlformats.org/markup-compatibility/2006" xmlns:r="http://schemas.openxmlformats.org/officeDocument/2006/relationships" xmlns:w="http://schemas.openxmlformats.org/wordprocessingml/2006/main" xmlns:w14="http://schemas.microsoft.com/office/word/2010/wordml" xmlns:w15="http://schemas.microsoft.com/office/word/2012/wordml" xmlns:w16cid="http://schemas.microsoft.com/office/word/2016/wordml/cid" xmlns:w16se="http://schemas.microsoft.com/office/word/2015/wordml/symex" mc:Ignorable="w14 w15 w16se w16cid">
+<w:styles xmlns:mc="http://schemas.openxmlformats.org/markup-compatibility/2006" xmlns:r="http://schemas.openxmlformats.org/officeDocument/2006/relationships" xmlns:w="http://schemas.openxmlformats.org/wordprocessingml/2006/main" xmlns:w14="http://schemas.microsoft.com/office/word/2010/wordml" xmlns:w15="http://schemas.microsoft.com/office/word/2012/wordml" xmlns:w16cex="http://schemas.microsoft.com/office/word/2018/wordml/cex" xmlns:w16cid="http://schemas.microsoft.com/office/word/2016/wordml/cid" xmlns:w16="http://schemas.microsoft.com/office/word/2018/wordml" xmlns:w16se="http://schemas.microsoft.com/office/word/2015/wordml/symex" mc:Ignorable="w14 w15 w16se w16cid w16 w16cex">
   <w:docDefaults>
     <w:rPrDefault>
       <w:rPr>
@@ -1408,7 +1871,7 @@
       </w:pPr>
     </w:pPrDefault>
   </w:docDefaults>
-  <w:latentStyles w:defLockedState="0" w:defUIPriority="99" w:defSemiHidden="0" w:defUnhideWhenUsed="0" w:defQFormat="0" w:count="375">
+  <w:latentStyles w:defLockedState="0" w:defUIPriority="99" w:defSemiHidden="0" w:defUnhideWhenUsed="0" w:defQFormat="0" w:count="376">
     <w:lsdException w:name="Normal" w:uiPriority="0" w:qFormat="1"/>
     <w:lsdException w:name="heading 1" w:uiPriority="9" w:qFormat="1"/>
     <w:lsdException w:name="heading 2" w:semiHidden="1" w:uiPriority="9" w:unhideWhenUsed="1" w:qFormat="1"/>
@@ -1784,6 +2247,7 @@
     <w:lsdException w:name="Smart Hyperlink" w:semiHidden="1" w:unhideWhenUsed="1"/>
     <w:lsdException w:name="Hashtag" w:semiHidden="1" w:unhideWhenUsed="1"/>
     <w:lsdException w:name="Unresolved Mention" w:semiHidden="1" w:unhideWhenUsed="1"/>
+    <w:lsdException w:name="Smart Link" w:semiHidden="1" w:unhideWhenUsed="1"/>
   </w:latentStyles>
   <w:style w:type="paragraph" w:default="1" w:styleId="Normal">
     <w:name w:val="Normal"/>
@@ -1971,6 +2435,18 @@
     <w:rPr>
       <w:color w:val="808080"/>
       <w:shd w:val="clear" w:color="auto" w:fill="E6E6E6"/>
+    </w:rPr>
+  </w:style>
+  <w:style w:type="character" w:styleId="FollowedHyperlink">
+    <w:name w:val="FollowedHyperlink"/>
+    <w:basedOn w:val="DefaultParagraphFont"/>
+    <w:uiPriority w:val="99"/>
+    <w:semiHidden/>
+    <w:unhideWhenUsed/>
+    <w:rsid w:val="002F25F7"/>
+    <w:rPr>
+      <w:color w:val="954F72" w:themeColor="followedHyperlink"/>
+      <w:u w:val="single"/>
     </w:rPr>
   </w:style>
 </w:styles>

</xml_diff>